<commit_message>
Korisnička uputstva - dorada
</commit_message>
<xml_diff>
--- a/Dokumentacija/Korisnička uputstva - izvorni dokument.docx
+++ b/Dokumentacija/Korisnička uputstva - izvorni dokument.docx
@@ -490,7 +490,13 @@
         <w:jc w:val="center"/>
       </w:pPr>
       <w:r>
-        <w:t>Sarajevo, maj 2024.</w:t>
+        <w:t xml:space="preserve">Sarajevo, </w:t>
+      </w:r>
+      <w:r>
+        <w:t>juni</w:t>
+      </w:r>
+      <w:r>
+        <w:t xml:space="preserve"> 2024.</w:t>
       </w:r>
       <w:r>
         <w:br w:type="page"/>

</xml_diff>